<commit_message>
task 6 - 9 solved
</commit_message>
<xml_diff>
--- a/JSFunctionsObjects/TASKS.docx
+++ b/JSFunctionsObjects/TASKS.docx
@@ -9,8 +9,6 @@
           <w:lang w:val="en-US"/>
         </w:rPr>
       </w:pPr>
-      <w:bookmarkStart w:id="0" w:name="_GoBack"/>
-      <w:bookmarkEnd w:id="0"/>
       <w:r>
         <w:rPr>
           <w:lang w:val="en-US"/>
@@ -201,8 +199,8 @@
         </w:rPr>
         <w:t xml:space="preserve">function </w:t>
       </w:r>
-      <w:bookmarkStart w:id="1" w:name="OLE_LINK3"/>
-      <w:bookmarkStart w:id="2" w:name="OLE_LINK4"/>
+      <w:bookmarkStart w:id="0" w:name="OLE_LINK3"/>
+      <w:bookmarkStart w:id="1" w:name="OLE_LINK4"/>
       <w:r>
         <w:rPr>
           <w:b/>
@@ -266,8 +264,8 @@
         </w:rPr>
         <w:t>)</w:t>
       </w:r>
+      <w:bookmarkEnd w:id="0"/>
       <w:bookmarkEnd w:id="1"/>
-      <w:bookmarkEnd w:id="2"/>
       <w:r>
         <w:rPr>
           <w:bCs/>
@@ -694,7 +692,7 @@
         </w:rPr>
         <w:t xml:space="preserve">function </w:t>
       </w:r>
-      <w:bookmarkStart w:id="3" w:name="OLE_LINK5"/>
+      <w:bookmarkStart w:id="2" w:name="OLE_LINK5"/>
       <w:r>
         <w:rPr>
           <w:b/>
@@ -740,7 +738,7 @@
         </w:rPr>
         <w:t>)</w:t>
       </w:r>
-      <w:bookmarkEnd w:id="3"/>
+      <w:bookmarkEnd w:id="2"/>
       <w:r>
         <w:rPr>
           <w:bCs/>
@@ -1363,8 +1361,8 @@
                 <w:lang w:val="en-US"/>
               </w:rPr>
             </w:pPr>
-            <w:bookmarkStart w:id="4" w:name="OLE_LINK6"/>
-            <w:bookmarkStart w:id="5" w:name="OLE_LINK7"/>
+            <w:bookmarkStart w:id="3" w:name="OLE_LINK6"/>
+            <w:bookmarkStart w:id="4" w:name="OLE_LINK7"/>
             <w:r>
               <w:rPr>
                 <w:rFonts w:ascii="Consolas" w:hAnsi="Consolas" w:cs="Consolas"/>
@@ -1400,8 +1398,8 @@
               </w:rPr>
               <w:t>]</w:t>
             </w:r>
+            <w:bookmarkEnd w:id="3"/>
             <w:bookmarkEnd w:id="4"/>
-            <w:bookmarkEnd w:id="5"/>
           </w:p>
         </w:tc>
         <w:tc>
@@ -1421,8 +1419,8 @@
                 <w:lang w:val="en-US"/>
               </w:rPr>
             </w:pPr>
-            <w:bookmarkStart w:id="6" w:name="OLE_LINK1"/>
-            <w:bookmarkStart w:id="7" w:name="OLE_LINK2"/>
+            <w:bookmarkStart w:id="5" w:name="OLE_LINK1"/>
+            <w:bookmarkStart w:id="6" w:name="OLE_LINK2"/>
             <w:r>
               <w:rPr>
                 <w:rFonts w:ascii="Consolas" w:hAnsi="Consolas" w:cs="Consolas"/>
@@ -1444,8 +1442,8 @@
               </w:rPr>
               <w:t xml:space="preserve"> digits</w:t>
             </w:r>
+            <w:bookmarkEnd w:id="5"/>
             <w:bookmarkEnd w:id="6"/>
-            <w:bookmarkEnd w:id="7"/>
           </w:p>
         </w:tc>
       </w:tr>
@@ -2305,8 +2303,8 @@
                 <w:lang w:val="en-US"/>
               </w:rPr>
             </w:pPr>
-            <w:bookmarkStart w:id="8" w:name="OLE_LINK24"/>
-            <w:bookmarkStart w:id="9" w:name="OLE_LINK25"/>
+            <w:bookmarkStart w:id="7" w:name="OLE_LINK24"/>
+            <w:bookmarkStart w:id="8" w:name="OLE_LINK25"/>
             <w:r>
               <w:rPr>
                 <w:rFonts w:ascii="Consolas" w:hAnsi="Consolas" w:cs="Consolas"/>
@@ -2350,8 +2348,8 @@
               </w:rPr>
               <w:t>]</w:t>
             </w:r>
+            <w:bookmarkEnd w:id="7"/>
             <w:bookmarkEnd w:id="8"/>
-            <w:bookmarkEnd w:id="9"/>
           </w:p>
         </w:tc>
         <w:tc>
@@ -2404,7 +2402,7 @@
                 <w:lang w:val="en-US"/>
               </w:rPr>
             </w:pPr>
-            <w:bookmarkStart w:id="10" w:name="_Hlk393544901"/>
+            <w:bookmarkStart w:id="9" w:name="_Hlk393544901"/>
             <w:r>
               <w:rPr>
                 <w:rFonts w:ascii="Consolas" w:hAnsi="Consolas" w:cs="Consolas"/>
@@ -2485,40 +2483,40 @@
                 <w:lang w:val="en-US"/>
               </w:rPr>
             </w:pPr>
-            <w:bookmarkStart w:id="11" w:name="OLE_LINK28"/>
-            <w:bookmarkStart w:id="12" w:name="OLE_LINK29"/>
-            <w:bookmarkStart w:id="13" w:name="_Hlk393544870"/>
+            <w:bookmarkStart w:id="10" w:name="OLE_LINK28"/>
+            <w:bookmarkStart w:id="11" w:name="OLE_LINK29"/>
+            <w:bookmarkStart w:id="12" w:name="_Hlk393544870"/>
+            <w:bookmarkEnd w:id="9"/>
+            <w:r>
+              <w:rPr>
+                <w:rFonts w:ascii="Consolas" w:hAnsi="Consolas" w:cs="Consolas"/>
+                <w:lang w:val="en-US"/>
+              </w:rPr>
+              <w:t xml:space="preserve">5, [1, 2, </w:t>
+            </w:r>
+            <w:r>
+              <w:rPr>
+                <w:rFonts w:ascii="Consolas" w:hAnsi="Consolas" w:cs="Consolas"/>
+                <w:lang w:val="en-US"/>
+              </w:rPr>
+              <w:t>5</w:t>
+            </w:r>
+            <w:r>
+              <w:rPr>
+                <w:rFonts w:ascii="Consolas" w:hAnsi="Consolas" w:cs="Consolas"/>
+                <w:lang w:val="en-US"/>
+              </w:rPr>
+              <w:t>, 3, 4</w:t>
+            </w:r>
+            <w:r>
+              <w:rPr>
+                <w:rFonts w:ascii="Consolas" w:hAnsi="Consolas" w:cs="Consolas"/>
+                <w:lang w:val="en-US"/>
+              </w:rPr>
+              <w:t>]</w:t>
+            </w:r>
             <w:bookmarkEnd w:id="10"/>
-            <w:r>
-              <w:rPr>
-                <w:rFonts w:ascii="Consolas" w:hAnsi="Consolas" w:cs="Consolas"/>
-                <w:lang w:val="en-US"/>
-              </w:rPr>
-              <w:t xml:space="preserve">5, [1, 2, </w:t>
-            </w:r>
-            <w:r>
-              <w:rPr>
-                <w:rFonts w:ascii="Consolas" w:hAnsi="Consolas" w:cs="Consolas"/>
-                <w:lang w:val="en-US"/>
-              </w:rPr>
-              <w:t>5</w:t>
-            </w:r>
-            <w:r>
-              <w:rPr>
-                <w:rFonts w:ascii="Consolas" w:hAnsi="Consolas" w:cs="Consolas"/>
-                <w:lang w:val="en-US"/>
-              </w:rPr>
-              <w:t>, 3, 4</w:t>
-            </w:r>
-            <w:r>
-              <w:rPr>
-                <w:rFonts w:ascii="Consolas" w:hAnsi="Consolas" w:cs="Consolas"/>
-                <w:lang w:val="en-US"/>
-              </w:rPr>
-              <w:t>]</w:t>
-            </w:r>
             <w:bookmarkEnd w:id="11"/>
-            <w:bookmarkEnd w:id="12"/>
           </w:p>
         </w:tc>
         <w:tc>
@@ -2576,37 +2574,37 @@
                 <w:lang w:val="en-US"/>
               </w:rPr>
             </w:pPr>
-            <w:bookmarkStart w:id="14" w:name="OLE_LINK30"/>
+            <w:bookmarkStart w:id="13" w:name="OLE_LINK30"/>
+            <w:bookmarkEnd w:id="12"/>
+            <w:r>
+              <w:rPr>
+                <w:rFonts w:ascii="Consolas" w:hAnsi="Consolas" w:cs="Consolas"/>
+                <w:lang w:val="en-US"/>
+              </w:rPr>
+              <w:t xml:space="preserve">0, [1, 2, </w:t>
+            </w:r>
+            <w:r>
+              <w:rPr>
+                <w:rFonts w:ascii="Consolas" w:hAnsi="Consolas" w:cs="Consolas"/>
+                <w:lang w:val="en-US"/>
+              </w:rPr>
+              <w:t>5</w:t>
+            </w:r>
+            <w:r>
+              <w:rPr>
+                <w:rFonts w:ascii="Consolas" w:hAnsi="Consolas" w:cs="Consolas"/>
+                <w:lang w:val="en-US"/>
+              </w:rPr>
+              <w:t>, 3, 4</w:t>
+            </w:r>
+            <w:r>
+              <w:rPr>
+                <w:rFonts w:ascii="Consolas" w:hAnsi="Consolas" w:cs="Consolas"/>
+                <w:lang w:val="en-US"/>
+              </w:rPr>
+              <w:t>]</w:t>
+            </w:r>
             <w:bookmarkEnd w:id="13"/>
-            <w:r>
-              <w:rPr>
-                <w:rFonts w:ascii="Consolas" w:hAnsi="Consolas" w:cs="Consolas"/>
-                <w:lang w:val="en-US"/>
-              </w:rPr>
-              <w:t xml:space="preserve">0, [1, 2, </w:t>
-            </w:r>
-            <w:r>
-              <w:rPr>
-                <w:rFonts w:ascii="Consolas" w:hAnsi="Consolas" w:cs="Consolas"/>
-                <w:lang w:val="en-US"/>
-              </w:rPr>
-              <w:t>5</w:t>
-            </w:r>
-            <w:r>
-              <w:rPr>
-                <w:rFonts w:ascii="Consolas" w:hAnsi="Consolas" w:cs="Consolas"/>
-                <w:lang w:val="en-US"/>
-              </w:rPr>
-              <w:t>, 3, 4</w:t>
-            </w:r>
-            <w:r>
-              <w:rPr>
-                <w:rFonts w:ascii="Consolas" w:hAnsi="Consolas" w:cs="Consolas"/>
-                <w:lang w:val="en-US"/>
-              </w:rPr>
-              <w:t>]</w:t>
-            </w:r>
-            <w:bookmarkEnd w:id="14"/>
           </w:p>
         </w:tc>
         <w:tc>
@@ -2626,8 +2624,8 @@
                 <w:lang w:val="en-US"/>
               </w:rPr>
             </w:pPr>
-            <w:bookmarkStart w:id="15" w:name="OLE_LINK10"/>
-            <w:bookmarkStart w:id="16" w:name="OLE_LINK11"/>
+            <w:bookmarkStart w:id="14" w:name="OLE_LINK10"/>
+            <w:bookmarkStart w:id="15" w:name="OLE_LINK11"/>
             <w:r>
               <w:rPr>
                 <w:rFonts w:ascii="Consolas" w:hAnsi="Consolas" w:cs="Consolas"/>
@@ -2635,8 +2633,8 @@
               </w:rPr>
               <w:t>only one neighbor</w:t>
             </w:r>
+            <w:bookmarkEnd w:id="14"/>
             <w:bookmarkEnd w:id="15"/>
-            <w:bookmarkEnd w:id="16"/>
           </w:p>
         </w:tc>
       </w:tr>
@@ -2890,8 +2888,8 @@
                 <w:lang w:val="en-US"/>
               </w:rPr>
             </w:pPr>
-            <w:bookmarkStart w:id="17" w:name="OLE_LINK31"/>
-            <w:bookmarkStart w:id="18" w:name="OLE_LINK32"/>
+            <w:bookmarkStart w:id="16" w:name="OLE_LINK31"/>
+            <w:bookmarkStart w:id="17" w:name="OLE_LINK32"/>
             <w:r>
               <w:rPr>
                 <w:rFonts w:ascii="Consolas" w:hAnsi="Consolas" w:cs="Consolas"/>
@@ -2900,8 +2898,8 @@
               </w:rPr>
               <w:t>Hello, how are you</w:t>
             </w:r>
+            <w:bookmarkEnd w:id="16"/>
             <w:bookmarkEnd w:id="17"/>
-            <w:bookmarkEnd w:id="18"/>
             <w:r>
               <w:rPr>
                 <w:rFonts w:ascii="Consolas" w:hAnsi="Consolas" w:cs="Consolas"/>
@@ -3186,8 +3184,8 @@
         </w:rPr>
         <w:t xml:space="preserve">a JS program </w:t>
       </w:r>
-      <w:bookmarkStart w:id="19" w:name="OLE_LINK8"/>
-      <w:bookmarkStart w:id="20" w:name="OLE_LINK9"/>
+      <w:bookmarkStart w:id="18" w:name="OLE_LINK8"/>
+      <w:bookmarkStart w:id="19" w:name="OLE_LINK9"/>
       <w:r>
         <w:rPr>
           <w:b/>
@@ -3195,8 +3193,8 @@
         </w:rPr>
         <w:t>countOfDivs.js</w:t>
       </w:r>
+      <w:bookmarkEnd w:id="18"/>
       <w:bookmarkEnd w:id="19"/>
-      <w:bookmarkEnd w:id="20"/>
       <w:r>
         <w:rPr>
           <w:lang w:val="en-US"/>
@@ -4578,7 +4576,6 @@
         <w:pStyle w:val="Heading2"/>
       </w:pPr>
       <w:r>
-        <w:lastRenderedPageBreak/>
         <w:t>Find Youngest Person</w:t>
       </w:r>
     </w:p>
@@ -5228,8 +5225,8 @@
               </w:rPr>
               <w:t>[</w:t>
             </w:r>
-            <w:bookmarkStart w:id="21" w:name="OLE_LINK35"/>
-            <w:bookmarkStart w:id="22" w:name="OLE_LINK36"/>
+            <w:bookmarkStart w:id="20" w:name="OLE_LINK35"/>
+            <w:bookmarkStart w:id="21" w:name="OLE_LINK36"/>
             <w:r>
               <w:rPr>
                 <w:rFonts w:ascii="Consolas" w:hAnsi="Consolas" w:cs="Consolas"/>
@@ -5291,8 +5288,8 @@
               </w:rPr>
               <w:t>'</w:t>
             </w:r>
+            <w:bookmarkEnd w:id="20"/>
             <w:bookmarkEnd w:id="21"/>
-            <w:bookmarkEnd w:id="22"/>
             <w:r>
               <w:rPr>
                 <w:rFonts w:ascii="Consolas" w:hAnsi="Consolas" w:cs="Consolas"/>
@@ -5327,6 +5324,8 @@
               </w:rPr>
               <w:t>220</w:t>
             </w:r>
+            <w:bookmarkStart w:id="22" w:name="_GoBack"/>
+            <w:bookmarkEnd w:id="22"/>
           </w:p>
         </w:tc>
       </w:tr>
@@ -5662,6 +5661,15 @@
                 <w:lang w:val="en-US"/>
               </w:rPr>
             </w:pPr>
+            <w:r>
+              <w:rPr>
+                <w:rFonts w:ascii="Consolas" w:hAnsi="Consolas" w:cs="Consolas"/>
+                <w:color w:val="FF0000"/>
+                <w:highlight w:val="white"/>
+                <w:lang w:val="en-US"/>
+              </w:rPr>
+              <w:t>1</w:t>
+            </w:r>
             <w:r>
               <w:rPr>
                 <w:rFonts w:ascii="Consolas" w:hAnsi="Consolas" w:cs="Consolas"/>
@@ -6320,14 +6328,6 @@
                 <w:lang w:val="en-US"/>
               </w:rPr>
               <w:br/>
-            </w:r>
-            <w:r>
-              <w:rPr>
-                <w:rFonts w:ascii="Consolas" w:hAnsi="Consolas" w:cs="Consolas"/>
-                <w:noProof/>
-                <w:lang w:val="en-US"/>
-              </w:rPr>
-              <w:lastRenderedPageBreak/>
               <w:t xml:space="preserve">var b = clone(a); </w:t>
             </w:r>
             <w:r>
@@ -6393,7 +6393,6 @@
                 <w:noProof/>
                 <w:lang w:val="en-US"/>
               </w:rPr>
-              <w:lastRenderedPageBreak/>
               <w:t>a == b --&gt; false</w:t>
             </w:r>
           </w:p>
@@ -6428,7 +6427,6 @@
                 <w:noProof/>
                 <w:lang w:val="en-US"/>
               </w:rPr>
-              <w:lastRenderedPageBreak/>
               <w:t>var a = {name: 'Pesho', age: 21} ;</w:t>
             </w:r>
           </w:p>
@@ -7634,7 +7632,7 @@
                               <w:szCs w:val="18"/>
                               <w:lang w:val="en-US"/>
                             </w:rPr>
-                            <w:t>4</w:t>
+                            <w:t>1</w:t>
                           </w:r>
                           <w:r>
                             <w:rPr>
@@ -7767,7 +7765,7 @@
                         <w:szCs w:val="18"/>
                         <w:lang w:val="en-US"/>
                       </w:rPr>
-                      <w:t>4</w:t>
+                      <w:t>1</w:t>
                     </w:r>
                     <w:r>
                       <w:rPr>
@@ -9145,7 +9143,7 @@
         </mc:Choice>
         <mc:Fallback>
           <w:pict>
-            <v:line w14:anchorId="2983BBE5" id="Straight Connector 1" o:spid="_x0000_s1026" style="position:absolute;flip:y;z-index:251661312;visibility:visible;mso-wrap-style:square;mso-width-percent:0;mso-height-percent:0;mso-wrap-distance-left:9pt;mso-wrap-distance-top:0;mso-wrap-distance-right:9pt;mso-wrap-distance-bottom:0;mso-position-horizontal:absolute;mso-position-horizontal-relative:text;mso-position-vertical:absolute;mso-position-vertical-relative:text;mso-width-percent:0;mso-height-percent:0;mso-width-relative:margin;mso-height-relative:margin" from="-.35pt,11.2pt" to="520.45pt,11.2pt" o:gfxdata="UEsDBBQABgAIAAAAIQC2gziS/gAAAOEBAAATAAAAW0NvbnRlbnRfVHlwZXNdLnhtbJSRQU7DMBBF&#10;90jcwfIWJU67QAgl6YK0S0CoHGBkTxKLZGx5TGhvj5O2G0SRWNoz/78nu9wcxkFMGNg6quQqL6RA&#10;0s5Y6ir5vt9lD1JwBDIwOMJKHpHlpr69KfdHjyxSmriSfYz+USnWPY7AufNIadK6MEJMx9ApD/oD&#10;OlTrorhX2lFEilmcO2RdNtjC5xDF9pCuTyYBB5bi6bQ4syoJ3g9WQ0ymaiLzg5KdCXlKLjvcW893&#10;SUOqXwnz5DrgnHtJTxOsQfEKIT7DmDSUCaxw7Rqn8787ZsmRM9e2VmPeBN4uqYvTtW7jvijg9N/y&#10;JsXecLq0q+WD6m8AAAD//wMAUEsDBBQABgAIAAAAIQA4/SH/1gAAAJQBAAALAAAAX3JlbHMvLnJl&#10;bHOkkMFqwzAMhu+DvYPRfXGawxijTi+j0GvpHsDYimMaW0Yy2fr2M4PBMnrbUb/Q94l/f/hMi1qR&#10;JVI2sOt6UJgd+ZiDgffL8ekFlFSbvV0oo4EbChzGx4f9GRdb25HMsYhqlCwG5lrLq9biZkxWOiqY&#10;22YiTra2kYMu1l1tQD30/bPm3wwYN0x18gb45AdQl1tp5j/sFB2T0FQ7R0nTNEV3j6o9feQzro1i&#10;OWA14Fm+Q8a1a8+Bvu/d/dMb2JY5uiPbhG/ktn4cqGU/er3pcvwCAAD//wMAUEsDBBQABgAIAAAA&#10;IQDizdnY6gEAACIEAAAOAAAAZHJzL2Uyb0RvYy54bWysU02P2yAQvVfqf0DcG9vZKltZcfaQVXqp&#10;2qjb7Z1giJGAQQONk3/fASfuqh+HVr0gGOa9mfcY1g9nZ9lJYTTgO94sas6Ul9Abf+z485fdm3ec&#10;xSR8Lyx41fGLivxh8/rVegytWsIAtlfIiMTHdgwdH1IKbVVFOSgn4gKC8nSpAZ1IdMRj1aMYid3Z&#10;alnXq2oE7AOCVDFS9HG65JvCr7WS6ZPWUSVmO069pbJiWQ95rTZr0R5RhMHIaxviH7pwwngqOlM9&#10;iiTYNzS/UDkjESLotJDgKtDaSFU0kJqm/knN0yCCKlrInBhmm+L/o5UfT3tkpqe348wLR0/0lFCY&#10;45DYFrwnAwFZk30aQ2wpfev3eD3FsMcs+qzRMW1N+JppcoSEsXNx+TK7rM6JSQquVs3bZkWPIW93&#10;1USRgQFjeq/AsbzpuDU+GyBacfoQE5Wl1FtKDlvPRqq5vK8zn6ABQt8XQARr+p2xNqdFPB62FtlJ&#10;0Bjs7u6b5V1WRGQv0uhkPQWzzklZ2aWLVVOpz0qTU6Rg0lhmVM20QkrlU3GqMFF2hmlqYQbWU2t5&#10;uP8EvOZnqCrz+zfgGVEqg08z2BkP+Lvq6XxrWU/5Nwcm3dmCA/SX8ubFGhrE4tz10+RJf3ku8B9f&#10;e/MdAAD//wMAUEsDBBQABgAIAAAAIQBD6W8y4AAAAAgBAAAPAAAAZHJzL2Rvd25yZXYueG1sTI/N&#10;TsMwEITvSH0Ha5G4tXaj0tIQp0IgKg5IVX9UiZsbL0lUex1iNw08Pa44lOPsjGa+zRa9NazD1teO&#10;JIxHAhhS4XRNpYTd9nX4AMwHRVoZRyjhGz0s8sFNplLtzrTGbhNKFkvIp0pCFUKTcu6LCq3yI9cg&#10;Re/TtVaFKNuS61adY7k1PBFiyq2qKS5UqsHnCovj5mQlvNyv+G7/M9t+rKZi+bV8N2/jzkh5d9s/&#10;PQIL2IdrGC74ER3yyHRwJ9KeGQnDWQxKSJIJsIstJmIO7PB34XnG/z+Q/wIAAP//AwBQSwECLQAU&#10;AAYACAAAACEAtoM4kv4AAADhAQAAEwAAAAAAAAAAAAAAAAAAAAAAW0NvbnRlbnRfVHlwZXNdLnht&#10;bFBLAQItABQABgAIAAAAIQA4/SH/1gAAAJQBAAALAAAAAAAAAAAAAAAAAC8BAABfcmVscy8ucmVs&#10;c1BLAQItABQABgAIAAAAIQDizdnY6gEAACIEAAAOAAAAAAAAAAAAAAAAAC4CAABkcnMvZTJvRG9j&#10;LnhtbFBLAQItABQABgAIAAAAIQBD6W8y4AAAAAgBAAAPAAAAAAAAAAAAAAAAAEQEAABkcnMvZG93&#10;bnJldi54bWxQSwUGAAAAAAQABADzAAAAUQUAAAAA&#10;" strokecolor="#f37123" strokeweight="1pt">
+            <v:line w14:anchorId="49072469" id="Straight Connector 1" o:spid="_x0000_s1026" style="position:absolute;flip:y;z-index:251661312;visibility:visible;mso-wrap-style:square;mso-width-percent:0;mso-height-percent:0;mso-wrap-distance-left:9pt;mso-wrap-distance-top:0;mso-wrap-distance-right:9pt;mso-wrap-distance-bottom:0;mso-position-horizontal:absolute;mso-position-horizontal-relative:text;mso-position-vertical:absolute;mso-position-vertical-relative:text;mso-width-percent:0;mso-height-percent:0;mso-width-relative:margin;mso-height-relative:margin" from="-.35pt,11.2pt" to="520.45pt,11.2pt" o:gfxdata="UEsDBBQABgAIAAAAIQC2gziS/gAAAOEBAAATAAAAW0NvbnRlbnRfVHlwZXNdLnhtbJSRQU7DMBBF&#10;90jcwfIWJU67QAgl6YK0S0CoHGBkTxKLZGx5TGhvj5O2G0SRWNoz/78nu9wcxkFMGNg6quQqL6RA&#10;0s5Y6ir5vt9lD1JwBDIwOMJKHpHlpr69KfdHjyxSmriSfYz+USnWPY7AufNIadK6MEJMx9ApD/oD&#10;OlTrorhX2lFEilmcO2RdNtjC5xDF9pCuTyYBB5bi6bQ4syoJ3g9WQ0ymaiLzg5KdCXlKLjvcW893&#10;SUOqXwnz5DrgnHtJTxOsQfEKIT7DmDSUCaxw7Rqn8787ZsmRM9e2VmPeBN4uqYvTtW7jvijg9N/y&#10;JsXecLq0q+WD6m8AAAD//wMAUEsDBBQABgAIAAAAIQA4/SH/1gAAAJQBAAALAAAAX3JlbHMvLnJl&#10;bHOkkMFqwzAMhu+DvYPRfXGawxijTi+j0GvpHsDYimMaW0Yy2fr2M4PBMnrbUb/Q94l/f/hMi1qR&#10;JVI2sOt6UJgd+ZiDgffL8ekFlFSbvV0oo4EbChzGx4f9GRdb25HMsYhqlCwG5lrLq9biZkxWOiqY&#10;22YiTra2kYMu1l1tQD30/bPm3wwYN0x18gb45AdQl1tp5j/sFB2T0FQ7R0nTNEV3j6o9feQzro1i&#10;OWA14Fm+Q8a1a8+Bvu/d/dMb2JY5uiPbhG/ktn4cqGU/er3pcvwCAAD//wMAUEsDBBQABgAIAAAA&#10;IQDizdnY6gEAACIEAAAOAAAAZHJzL2Uyb0RvYy54bWysU02P2yAQvVfqf0DcG9vZKltZcfaQVXqp&#10;2qjb7Z1giJGAQQONk3/fASfuqh+HVr0gGOa9mfcY1g9nZ9lJYTTgO94sas6Ul9Abf+z485fdm3ec&#10;xSR8Lyx41fGLivxh8/rVegytWsIAtlfIiMTHdgwdH1IKbVVFOSgn4gKC8nSpAZ1IdMRj1aMYid3Z&#10;alnXq2oE7AOCVDFS9HG65JvCr7WS6ZPWUSVmO069pbJiWQ95rTZr0R5RhMHIaxviH7pwwngqOlM9&#10;iiTYNzS/UDkjESLotJDgKtDaSFU0kJqm/knN0yCCKlrInBhmm+L/o5UfT3tkpqe348wLR0/0lFCY&#10;45DYFrwnAwFZk30aQ2wpfev3eD3FsMcs+qzRMW1N+JppcoSEsXNx+TK7rM6JSQquVs3bZkWPIW93&#10;1USRgQFjeq/AsbzpuDU+GyBacfoQE5Wl1FtKDlvPRqq5vK8zn6ABQt8XQARr+p2xNqdFPB62FtlJ&#10;0Bjs7u6b5V1WRGQv0uhkPQWzzklZ2aWLVVOpz0qTU6Rg0lhmVM20QkrlU3GqMFF2hmlqYQbWU2t5&#10;uP8EvOZnqCrz+zfgGVEqg08z2BkP+Lvq6XxrWU/5Nwcm3dmCA/SX8ubFGhrE4tz10+RJf3ku8B9f&#10;e/MdAAD//wMAUEsDBBQABgAIAAAAIQBD6W8y4AAAAAgBAAAPAAAAZHJzL2Rvd25yZXYueG1sTI/N&#10;TsMwEITvSH0Ha5G4tXaj0tIQp0IgKg5IVX9UiZsbL0lUex1iNw08Pa44lOPsjGa+zRa9NazD1teO&#10;JIxHAhhS4XRNpYTd9nX4AMwHRVoZRyjhGz0s8sFNplLtzrTGbhNKFkvIp0pCFUKTcu6LCq3yI9cg&#10;Re/TtVaFKNuS61adY7k1PBFiyq2qKS5UqsHnCovj5mQlvNyv+G7/M9t+rKZi+bV8N2/jzkh5d9s/&#10;PQIL2IdrGC74ER3yyHRwJ9KeGQnDWQxKSJIJsIstJmIO7PB34XnG/z+Q/wIAAP//AwBQSwECLQAU&#10;AAYACAAAACEAtoM4kv4AAADhAQAAEwAAAAAAAAAAAAAAAAAAAAAAW0NvbnRlbnRfVHlwZXNdLnht&#10;bFBLAQItABQABgAIAAAAIQA4/SH/1gAAAJQBAAALAAAAAAAAAAAAAAAAAC8BAABfcmVscy8ucmVs&#10;c1BLAQItABQABgAIAAAAIQDizdnY6gEAACIEAAAOAAAAAAAAAAAAAAAAAC4CAABkcnMvZTJvRG9j&#10;LnhtbFBLAQItABQABgAIAAAAIQBD6W8y4AAAAAgBAAAPAAAAAAAAAAAAAAAAAEQEAABkcnMvZG93&#10;bnJldi54bWxQSwUGAAAAAAQABADzAAAAUQUAAAAA&#10;" strokecolor="#f37123" strokeweight="1pt">
               <v:stroke endcap="round"/>
             </v:line>
           </w:pict>
@@ -9215,7 +9213,7 @@
                                 <wp:extent cx="1360800" cy="439200"/>
                                 <wp:effectExtent l="0" t="0" r="0" b="0"/>
                                 <wp:docPr id="71" name="Picture 71" title="Software University Foundation - logo">
-                                  <a:hlinkClick xmlns:a="http://schemas.openxmlformats.org/drawingml/2006/main" r:id="rId1"/>
+                                  <a:hlinkClick xmlns:a="http://schemas.openxmlformats.org/drawingml/2006/main" r:id="rId22"/>
                                 </wp:docPr>
                                 <wp:cNvGraphicFramePr>
                                   <a:graphicFrameLocks xmlns:a="http://schemas.openxmlformats.org/drawingml/2006/main"/>
@@ -15459,7 +15457,7 @@
 </file>
 
 <file path=customXml/itemProps1.xml><?xml version="1.0" encoding="utf-8"?>
-<ds:datastoreItem xmlns:ds="http://schemas.openxmlformats.org/officeDocument/2006/customXml" ds:itemID="{5279D9AD-66AB-413B-846B-0FEFD16955DE}">
+<ds:datastoreItem xmlns:ds="http://schemas.openxmlformats.org/officeDocument/2006/customXml" ds:itemID="{313EBCB6-09F1-4826-B0D1-7BCB06D7A76A}">
   <ds:schemaRefs>
     <ds:schemaRef ds:uri="http://schemas.openxmlformats.org/officeDocument/2006/bibliography"/>
   </ds:schemaRefs>

</xml_diff>